<commit_message>
update on 2023-10-02 14:01:17.590267
</commit_message>
<xml_diff>
--- a/Win系统交互.docx
+++ b/Win系统交互.docx
@@ -1155,8 +1155,8 @@
           </w14:textFill>
         </w:rPr>
       </w:pPr>
-      <w:bookmarkStart w:id="0" w:name="_Toc30515"/>
-      <w:bookmarkStart w:id="1" w:name="_Toc22979"/>
+      <w:bookmarkStart w:id="0" w:name="_Toc22979"/>
+      <w:bookmarkStart w:id="1" w:name="_Toc30515"/>
       <w:r>
         <w:rPr>
           <w:rFonts w:hint="eastAsia" w:cs="华文中宋"/>
@@ -2519,14 +2519,6 @@
       </w:tblGrid>
       <w:tr>
         <w:tblPrEx>
-          <w:tblBorders>
-            <w:top w:val="single" w:color="auto" w:sz="4" w:space="0"/>
-            <w:left w:val="single" w:color="auto" w:sz="4" w:space="0"/>
-            <w:bottom w:val="single" w:color="auto" w:sz="4" w:space="0"/>
-            <w:right w:val="single" w:color="auto" w:sz="4" w:space="0"/>
-            <w:insideH w:val="single" w:color="auto" w:sz="4" w:space="0"/>
-            <w:insideV w:val="single" w:color="auto" w:sz="4" w:space="0"/>
-          </w:tblBorders>
           <w:tblCellMar>
             <w:top w:w="0" w:type="dxa"/>
             <w:left w:w="108" w:type="dxa"/>
@@ -3016,7 +3008,6 @@
           <w:tcPr>
             <w:tcW w:w="0" w:type="auto"/>
             <w:vMerge w:val="continue"/>
-            <w:tcBorders/>
             <w:vAlign w:val="center"/>
           </w:tcPr>
           <w:p>
@@ -3101,8 +3092,6 @@
           <w:spacing w:val="7"/>
         </w:rPr>
       </w:pPr>
-      <w:bookmarkStart w:id="26" w:name="_GoBack"/>
-      <w:bookmarkEnd w:id="26"/>
     </w:p>
     <w:p>
       <w:pPr>
@@ -10248,14 +10237,6 @@
       </w:tblGrid>
       <w:tr>
         <w:tblPrEx>
-          <w:tblBorders>
-            <w:top w:val="single" w:color="auto" w:sz="4" w:space="0"/>
-            <w:left w:val="single" w:color="auto" w:sz="4" w:space="0"/>
-            <w:bottom w:val="single" w:color="auto" w:sz="4" w:space="0"/>
-            <w:right w:val="single" w:color="auto" w:sz="4" w:space="0"/>
-            <w:insideH w:val="single" w:color="auto" w:sz="4" w:space="0"/>
-            <w:insideV w:val="single" w:color="auto" w:sz="4" w:space="0"/>
-          </w:tblBorders>
           <w:tblCellMar>
             <w:top w:w="0" w:type="dxa"/>
             <w:left w:w="108" w:type="dxa"/>
@@ -17278,12 +17259,6 @@
             <w:insideH w:val="single" w:color="auto" w:sz="4" w:space="0"/>
             <w:insideV w:val="single" w:color="auto" w:sz="4" w:space="0"/>
           </w:tblBorders>
-          <w:tblCellMar>
-            <w:top w:w="0" w:type="dxa"/>
-            <w:left w:w="108" w:type="dxa"/>
-            <w:bottom w:w="0" w:type="dxa"/>
-            <w:right w:w="108" w:type="dxa"/>
-          </w:tblCellMar>
         </w:tblPrEx>
         <w:tc>
           <w:tcPr>
@@ -17551,6 +17526,14 @@
       </w:tblGrid>
       <w:tr>
         <w:tblPrEx>
+          <w:tblBorders>
+            <w:top w:val="single" w:color="auto" w:sz="4" w:space="0"/>
+            <w:left w:val="single" w:color="auto" w:sz="4" w:space="0"/>
+            <w:bottom w:val="single" w:color="auto" w:sz="4" w:space="0"/>
+            <w:right w:val="single" w:color="auto" w:sz="4" w:space="0"/>
+            <w:insideH w:val="single" w:color="auto" w:sz="4" w:space="0"/>
+            <w:insideV w:val="single" w:color="auto" w:sz="4" w:space="0"/>
+          </w:tblBorders>
           <w:tblCellMar>
             <w:top w:w="0" w:type="dxa"/>
             <w:left w:w="108" w:type="dxa"/>
@@ -18169,12 +18152,6 @@
             <w:insideH w:val="single" w:color="auto" w:sz="4" w:space="0"/>
             <w:insideV w:val="single" w:color="auto" w:sz="4" w:space="0"/>
           </w:tblBorders>
-          <w:tblCellMar>
-            <w:top w:w="0" w:type="dxa"/>
-            <w:left w:w="108" w:type="dxa"/>
-            <w:bottom w:w="0" w:type="dxa"/>
-            <w:right w:w="108" w:type="dxa"/>
-          </w:tblCellMar>
         </w:tblPrEx>
         <w:tc>
           <w:tcPr>
@@ -18235,12 +18212,6 @@
             <w:insideH w:val="single" w:color="auto" w:sz="4" w:space="0"/>
             <w:insideV w:val="single" w:color="auto" w:sz="4" w:space="0"/>
           </w:tblBorders>
-          <w:tblCellMar>
-            <w:top w:w="0" w:type="dxa"/>
-            <w:left w:w="108" w:type="dxa"/>
-            <w:bottom w:w="0" w:type="dxa"/>
-            <w:right w:w="108" w:type="dxa"/>
-          </w:tblCellMar>
         </w:tblPrEx>
         <w:tc>
           <w:tcPr>
@@ -20327,12 +20298,6 @@
             <w:insideH w:val="single" w:color="auto" w:sz="4" w:space="0"/>
             <w:insideV w:val="single" w:color="auto" w:sz="4" w:space="0"/>
           </w:tblBorders>
-          <w:tblCellMar>
-            <w:top w:w="0" w:type="dxa"/>
-            <w:left w:w="108" w:type="dxa"/>
-            <w:bottom w:w="0" w:type="dxa"/>
-            <w:right w:w="108" w:type="dxa"/>
-          </w:tblCellMar>
         </w:tblPrEx>
         <w:tc>
           <w:tcPr>
@@ -21563,9 +21528,9 @@
       <w:pPr>
         <w:outlineLvl w:val="0"/>
       </w:pPr>
-      <w:bookmarkStart w:id="15" w:name="_Toc15387"/>
-      <w:bookmarkStart w:id="16" w:name="_Toc17683"/>
-      <w:bookmarkStart w:id="17" w:name="_Toc7235"/>
+      <w:bookmarkStart w:id="15" w:name="_Toc17683"/>
+      <w:bookmarkStart w:id="16" w:name="_Toc7235"/>
+      <w:bookmarkStart w:id="17" w:name="_Toc15387"/>
       <w:r>
         <w:rPr>
           <w:rFonts w:hint="eastAsia" w:cs="华文中宋"/>
@@ -23461,12 +23426,6 @@
             <w:insideH w:val="single" w:color="auto" w:sz="4" w:space="0"/>
             <w:insideV w:val="single" w:color="auto" w:sz="4" w:space="0"/>
           </w:tblBorders>
-          <w:tblCellMar>
-            <w:top w:w="0" w:type="dxa"/>
-            <w:left w:w="108" w:type="dxa"/>
-            <w:bottom w:w="0" w:type="dxa"/>
-            <w:right w:w="108" w:type="dxa"/>
-          </w:tblCellMar>
         </w:tblPrEx>
         <w:tc>
           <w:tcPr>
@@ -25288,12 +25247,6 @@
             <w:insideH w:val="single" w:color="auto" w:sz="4" w:space="0"/>
             <w:insideV w:val="single" w:color="auto" w:sz="4" w:space="0"/>
           </w:tblBorders>
-          <w:tblCellMar>
-            <w:top w:w="0" w:type="dxa"/>
-            <w:left w:w="108" w:type="dxa"/>
-            <w:bottom w:w="0" w:type="dxa"/>
-            <w:right w:w="108" w:type="dxa"/>
-          </w:tblCellMar>
         </w:tblPrEx>
         <w:trPr>
           <w:trHeight w:val="266" w:hRule="atLeast"/>
@@ -25905,8 +25858,8 @@
           <w:spacing w:val="7"/>
         </w:rPr>
       </w:pPr>
-      <w:bookmarkStart w:id="20" w:name="_Toc6828"/>
-      <w:bookmarkStart w:id="21" w:name="_Toc20558"/>
+      <w:bookmarkStart w:id="20" w:name="_Toc20558"/>
+      <w:bookmarkStart w:id="21" w:name="_Toc6828"/>
       <w:r>
         <w:rPr>
           <w:rFonts w:hint="eastAsia" w:cs="华文中宋"/>
@@ -26014,6 +25967,12 @@
             <w:insideH w:val="single" w:color="auto" w:sz="4" w:space="0"/>
             <w:insideV w:val="single" w:color="auto" w:sz="4" w:space="0"/>
           </w:tblBorders>
+          <w:tblCellMar>
+            <w:top w:w="0" w:type="dxa"/>
+            <w:left w:w="108" w:type="dxa"/>
+            <w:bottom w:w="0" w:type="dxa"/>
+            <w:right w:w="108" w:type="dxa"/>
+          </w:tblCellMar>
         </w:tblPrEx>
         <w:tc>
           <w:tcPr>
@@ -28017,6 +27976,12 @@
             <w:insideH w:val="single" w:color="auto" w:sz="4" w:space="0"/>
             <w:insideV w:val="single" w:color="auto" w:sz="4" w:space="0"/>
           </w:tblBorders>
+          <w:tblCellMar>
+            <w:top w:w="0" w:type="dxa"/>
+            <w:left w:w="108" w:type="dxa"/>
+            <w:bottom w:w="0" w:type="dxa"/>
+            <w:right w:w="108" w:type="dxa"/>
+          </w:tblCellMar>
         </w:tblPrEx>
         <w:tc>
           <w:tcPr>
@@ -28354,8 +28319,8 @@
           </w14:textFill>
         </w:rPr>
       </w:pPr>
-      <w:bookmarkStart w:id="22" w:name="_Toc14852"/>
-      <w:bookmarkStart w:id="23" w:name="_Toc12616"/>
+      <w:bookmarkStart w:id="22" w:name="_Toc12616"/>
+      <w:bookmarkStart w:id="23" w:name="_Toc14852"/>
       <w:r>
         <w:rPr>
           <w:rFonts w:hint="eastAsia" w:cs="华文中宋"/>
@@ -28408,12 +28373,6 @@
             <w:insideH w:val="single" w:color="auto" w:sz="4" w:space="0"/>
             <w:insideV w:val="single" w:color="auto" w:sz="4" w:space="0"/>
           </w:tblBorders>
-          <w:tblCellMar>
-            <w:top w:w="0" w:type="dxa"/>
-            <w:left w:w="108" w:type="dxa"/>
-            <w:bottom w:w="0" w:type="dxa"/>
-            <w:right w:w="108" w:type="dxa"/>
-          </w:tblCellMar>
         </w:tblPrEx>
         <w:trPr>
           <w:trHeight w:val="282" w:hRule="atLeast"/>
@@ -29146,6 +29105,105 @@
             <w:insideH w:val="single" w:color="auto" w:sz="4" w:space="0"/>
             <w:insideV w:val="single" w:color="auto" w:sz="4" w:space="0"/>
           </w:tblBorders>
+          <w:tblCellMar>
+            <w:top w:w="0" w:type="dxa"/>
+            <w:left w:w="108" w:type="dxa"/>
+            <w:bottom w:w="0" w:type="dxa"/>
+            <w:right w:w="108" w:type="dxa"/>
+          </w:tblCellMar>
+        </w:tblPrEx>
+        <w:tc>
+          <w:tcPr>
+            <w:tcW w:w="2423" w:type="dxa"/>
+            <w:vAlign w:val="center"/>
+          </w:tcPr>
+          <w:p>
+            <w:pPr>
+              <w:jc w:val="left"/>
+              <w:rPr>
+                <w:rFonts w:hint="eastAsia" w:cs="华文中宋"/>
+                <w:bCs/>
+                <w:color w:val="FF0000"/>
+                <w:spacing w:val="7"/>
+              </w:rPr>
+            </w:pPr>
+            <w:r>
+              <w:rPr>
+                <w:rFonts w:hint="eastAsia" w:cs="华文中宋"/>
+                <w:bCs/>
+                <w:color w:val="FF0000"/>
+                <w:spacing w:val="7"/>
+                <w:lang w:val="en-US" w:eastAsia="zh-CN"/>
+              </w:rPr>
+              <w:t>executable</w:t>
+            </w:r>
+          </w:p>
+        </w:tc>
+        <w:tc>
+          <w:tcPr>
+            <w:tcW w:w="4028" w:type="dxa"/>
+            <w:gridSpan w:val="2"/>
+            <w:vAlign w:val="center"/>
+          </w:tcPr>
+          <w:p>
+            <w:pPr>
+              <w:rPr>
+                <w:rFonts w:hint="eastAsia" w:cs="华文中宋"/>
+                <w:bCs/>
+                <w:color w:val="ED7D31" w:themeColor="accent2"/>
+                <w:spacing w:val="7"/>
+                <w:lang w:val="en-US" w:eastAsia="zh-CN"/>
+                <w14:textFill>
+                  <w14:solidFill>
+                    <w14:schemeClr w14:val="accent2"/>
+                  </w14:solidFill>
+                </w14:textFill>
+              </w:rPr>
+            </w:pPr>
+            <w:r>
+              <w:rPr>
+                <w:rFonts w:hint="eastAsia" w:cs="华文中宋"/>
+                <w:bCs/>
+                <w:color w:val="ED7D31" w:themeColor="accent2"/>
+                <w:spacing w:val="7"/>
+                <w:lang w:val="en-US" w:eastAsia="zh-CN"/>
+                <w14:textFill>
+                  <w14:solidFill>
+                    <w14:schemeClr w14:val="accent2"/>
+                  </w14:solidFill>
+                </w14:textFill>
+              </w:rPr>
+              <w:t>Python</w:t>
+            </w:r>
+            <w:r>
+              <w:rPr>
+                <w:rFonts w:hint="eastAsia" w:cs="华文中宋"/>
+                <w:bCs/>
+                <w:color w:val="EA82F1"/>
+                <w:spacing w:val="7"/>
+                <w:lang w:val="en-US" w:eastAsia="zh-CN"/>
+              </w:rPr>
+              <w:t>执行程序</w:t>
+            </w:r>
+          </w:p>
+        </w:tc>
+      </w:tr>
+      <w:tr>
+        <w:tblPrEx>
+          <w:tblBorders>
+            <w:top w:val="single" w:color="auto" w:sz="4" w:space="0"/>
+            <w:left w:val="single" w:color="auto" w:sz="4" w:space="0"/>
+            <w:bottom w:val="single" w:color="auto" w:sz="4" w:space="0"/>
+            <w:right w:val="single" w:color="auto" w:sz="4" w:space="0"/>
+            <w:insideH w:val="single" w:color="auto" w:sz="4" w:space="0"/>
+            <w:insideV w:val="single" w:color="auto" w:sz="4" w:space="0"/>
+          </w:tblBorders>
+          <w:tblCellMar>
+            <w:top w:w="0" w:type="dxa"/>
+            <w:left w:w="108" w:type="dxa"/>
+            <w:bottom w:w="0" w:type="dxa"/>
+            <w:right w:w="108" w:type="dxa"/>
+          </w:tblCellMar>
         </w:tblPrEx>
         <w:tc>
           <w:tcPr>
@@ -29579,6 +29637,8 @@
                 <w:spacing w:val="7"/>
               </w:rPr>
             </w:pPr>
+            <w:bookmarkStart w:id="26" w:name="_GoBack"/>
+            <w:bookmarkEnd w:id="26"/>
             <w:r>
               <w:rPr>
                 <w:rFonts w:hint="eastAsia" w:cs="华文中宋"/>

</xml_diff>